<commit_message>
Update web.html content and add .gitignore
Refined text and formatting in web.html for improved clarity and style. Added .gitignore to exclude temporary Word document files. Updated the referenced Word document with new content.
</commit_message>
<xml_diff>
--- a/数据新闻第3版.docx
+++ b/数据新闻第3版.docx
@@ -42,17 +42,77 @@
           <w:sz w:val="32"/>
           <w:szCs w:val="32"/>
         </w:rPr>
-        <w:t>自4月19日起，每周六和重大节假日，“魅力重庆”无人机灯光秀在两江四岸核心区常态化展演，</w:t>
-      </w:r>
-      <w:r>
-        <w:rPr>
-          <w:rFonts w:ascii="楷体" w:eastAsia="楷体" w:hAnsi="楷体" w:hint="eastAsia"/>
-          <w:b/>
-          <w:bCs/>
-          <w:sz w:val="32"/>
-          <w:szCs w:val="32"/>
-        </w:rPr>
-        <w:t>背后是无人机飞行工程师陆子祥团队操作。随着低空经济的发展，无人机飞行工程师作为新兴职业进入大家视野。</w:t>
+        <w:t>自4月19日起，每周六和重大节假日“魅力重庆”无人机灯光秀在</w:t>
+      </w:r>
+      <w:r>
+        <w:rPr>
+          <w:rFonts w:ascii="楷体" w:eastAsia="楷体" w:hAnsi="楷体" w:hint="eastAsia"/>
+          <w:b/>
+          <w:bCs/>
+          <w:sz w:val="32"/>
+          <w:szCs w:val="32"/>
+        </w:rPr>
+        <w:t>重庆</w:t>
+      </w:r>
+      <w:r>
+        <w:rPr>
+          <w:rFonts w:ascii="楷体" w:eastAsia="楷体" w:hAnsi="楷体"/>
+          <w:b/>
+          <w:bCs/>
+          <w:sz w:val="32"/>
+          <w:szCs w:val="32"/>
+        </w:rPr>
+        <w:t>两江四岸核心区常态化展演，</w:t>
+      </w:r>
+      <w:r>
+        <w:rPr>
+          <w:rFonts w:ascii="楷体" w:eastAsia="楷体" w:hAnsi="楷体" w:hint="eastAsia"/>
+          <w:b/>
+          <w:bCs/>
+          <w:sz w:val="32"/>
+          <w:szCs w:val="32"/>
+        </w:rPr>
+        <w:t>背后是无人机飞行工程师陆子祥团队操作。随着低空经济的</w:t>
+      </w:r>
+      <w:r>
+        <w:rPr>
+          <w:rFonts w:ascii="楷体" w:eastAsia="楷体" w:hAnsi="楷体" w:hint="eastAsia"/>
+          <w:b/>
+          <w:bCs/>
+          <w:sz w:val="32"/>
+          <w:szCs w:val="32"/>
+        </w:rPr>
+        <w:t>蓬勃</w:t>
+      </w:r>
+      <w:r>
+        <w:rPr>
+          <w:rFonts w:ascii="楷体" w:eastAsia="楷体" w:hAnsi="楷体" w:hint="eastAsia"/>
+          <w:b/>
+          <w:bCs/>
+          <w:sz w:val="32"/>
+          <w:szCs w:val="32"/>
+        </w:rPr>
+        <w:t>发展，无人机飞行工程师作为新兴职业</w:t>
+      </w:r>
+      <w:r>
+        <w:rPr>
+          <w:rFonts w:ascii="楷体" w:eastAsia="楷体" w:hAnsi="楷体" w:hint="eastAsia"/>
+          <w:b/>
+          <w:bCs/>
+          <w:sz w:val="32"/>
+          <w:szCs w:val="32"/>
+        </w:rPr>
+        <w:t>逐渐</w:t>
+      </w:r>
+      <w:r>
+        <w:rPr>
+          <w:rFonts w:ascii="楷体" w:eastAsia="楷体" w:hAnsi="楷体" w:hint="eastAsia"/>
+          <w:b/>
+          <w:bCs/>
+          <w:sz w:val="32"/>
+          <w:szCs w:val="32"/>
+        </w:rPr>
+        <w:t>进入大家视野。</w:t>
       </w:r>
     </w:p>
     <w:p>
@@ -185,7 +245,27 @@
           <w:sz w:val="32"/>
           <w:szCs w:val="32"/>
         </w:rPr>
-        <w:t>。新兴职业逐渐兴起，就业结构不断发生改变。权威数据</w:t>
+        <w:t>。新兴职业逐渐兴起，</w:t>
+      </w:r>
+      <w:r>
+        <w:rPr>
+          <w:rFonts w:ascii="楷体" w:eastAsia="楷体" w:hAnsi="楷体" w:hint="eastAsia"/>
+          <w:b/>
+          <w:bCs/>
+          <w:sz w:val="32"/>
+          <w:szCs w:val="32"/>
+        </w:rPr>
+        <w:t>产业结构、地域结构、职业性质、人才结构维度均发生变化，就业结构进入了“动态重组期”</w:t>
+      </w:r>
+      <w:r>
+        <w:rPr>
+          <w:rFonts w:ascii="楷体" w:eastAsia="楷体" w:hAnsi="楷体" w:hint="eastAsia"/>
+          <w:b/>
+          <w:bCs/>
+          <w:sz w:val="32"/>
+          <w:szCs w:val="32"/>
+        </w:rPr>
+        <w:t>。权威数据</w:t>
       </w:r>
       <w:r>
         <w:rPr>
@@ -241,7 +321,7 @@
     <w:p>
       <w:pPr>
         <w:ind w:firstLineChars="200" w:firstLine="643"/>
-        <w:jc w:val="both"/>
+        <w:jc w:val="center"/>
         <w:rPr>
           <w:rFonts w:ascii="楷体" w:eastAsia="楷体" w:hAnsi="楷体" w:hint="eastAsia"/>
           <w:b/>
@@ -266,7 +346,7 @@
     <w:p>
       <w:pPr>
         <w:ind w:firstLineChars="200" w:firstLine="643"/>
-        <w:jc w:val="both"/>
+        <w:jc w:val="center"/>
         <w:rPr>
           <w:rFonts w:ascii="楷体" w:eastAsia="楷体" w:hAnsi="楷体" w:hint="eastAsia"/>
           <w:b/>
@@ -289,7 +369,7 @@
     <w:p>
       <w:pPr>
         <w:ind w:firstLineChars="200" w:firstLine="643"/>
-        <w:jc w:val="both"/>
+        <w:jc w:val="center"/>
         <w:rPr>
           <w:rFonts w:ascii="楷体" w:eastAsia="楷体" w:hAnsi="楷体" w:hint="eastAsia"/>
           <w:b/>

</xml_diff>

<commit_message>
Revamp homepage visuals and layout, update figures
Removed multiple unused or outdated images from the figures directory and added a new image for the Chongqing drone show engineer. Major visual and layout enhancements were made to web.html, including improved section styling, a new hero image, updated typography, and more responsive design. Content structure and chart containers were also refined for better readability and user experience.
</commit_message>
<xml_diff>
--- a/数据新闻第3版.docx
+++ b/数据新闻第3版.docx
@@ -27,21 +27,21 @@
         <w:ind w:firstLineChars="200" w:firstLine="643"/>
         <w:jc w:val="both"/>
         <w:rPr>
-          <w:rFonts w:ascii="楷体" w:eastAsia="楷体" w:hAnsi="楷体" w:hint="eastAsia"/>
-          <w:b/>
-          <w:bCs/>
-          <w:sz w:val="32"/>
-          <w:szCs w:val="32"/>
-        </w:rPr>
-      </w:pPr>
-      <w:r>
-        <w:rPr>
           <w:rFonts w:ascii="楷体" w:eastAsia="楷体" w:hAnsi="楷体"/>
           <w:b/>
           <w:bCs/>
           <w:sz w:val="32"/>
           <w:szCs w:val="32"/>
         </w:rPr>
+      </w:pPr>
+      <w:r>
+        <w:rPr>
+          <w:rFonts w:ascii="楷体" w:eastAsia="楷体" w:hAnsi="楷体"/>
+          <w:b/>
+          <w:bCs/>
+          <w:sz w:val="32"/>
+          <w:szCs w:val="32"/>
+        </w:rPr>
         <w:t>自4月19日起，每周六和重大节假日“魅力重庆”无人机灯光秀在</w:t>
       </w:r>
       <w:r>
@@ -52,8 +52,91 @@
           <w:sz w:val="32"/>
           <w:szCs w:val="32"/>
         </w:rPr>
-        <w:t>重庆</w:t>
-      </w:r>
+        <w:t>重</w:t>
+      </w:r>
+      <w:r>
+        <w:rPr>
+          <w:rFonts w:ascii="楷体" w:eastAsia="楷体" w:hAnsi="楷体" w:hint="eastAsia"/>
+          <w:b/>
+          <w:bCs/>
+          <w:noProof/>
+          <w:sz w:val="32"/>
+          <w:szCs w:val="32"/>
+        </w:rPr>
+        <w:drawing>
+          <wp:anchor distT="0" distB="0" distL="114300" distR="114300" simplePos="0" relativeHeight="251658240" behindDoc="0" locked="0" layoutInCell="1" allowOverlap="1" wp14:anchorId="62D76C1F" wp14:editId="3273845C">
+            <wp:simplePos x="0" y="0"/>
+            <wp:positionH relativeFrom="column">
+              <wp:align>right</wp:align>
+            </wp:positionH>
+            <wp:positionV relativeFrom="paragraph">
+              <wp:posOffset>2286000</wp:posOffset>
+            </wp:positionV>
+            <wp:extent cx="2788285" cy="4102704"/>
+            <wp:effectExtent l="0" t="0" r="0" b="0"/>
+            <wp:wrapSquare wrapText="bothSides"/>
+            <wp:docPr id="670881510" name="图片 1"/>
+            <wp:cNvGraphicFramePr>
+              <a:graphicFrameLocks xmlns:a="http://schemas.openxmlformats.org/drawingml/2006/main" noChangeAspect="1"/>
+            </wp:cNvGraphicFramePr>
+            <a:graphic xmlns:a="http://schemas.openxmlformats.org/drawingml/2006/main">
+              <a:graphicData uri="http://schemas.openxmlformats.org/drawingml/2006/picture">
+                <pic:pic xmlns:pic="http://schemas.openxmlformats.org/drawingml/2006/picture">
+                  <pic:nvPicPr>
+                    <pic:cNvPr id="0" name="Picture 1"/>
+                    <pic:cNvPicPr>
+                      <a:picLocks noChangeAspect="1" noChangeArrowheads="1"/>
+                    </pic:cNvPicPr>
+                  </pic:nvPicPr>
+                  <pic:blipFill>
+                    <a:blip r:embed="rId7" cstate="print">
+                      <a:extLst>
+                        <a:ext uri="{28A0092B-C50C-407E-A947-70E740481C1C}">
+                          <a14:useLocalDpi xmlns:a14="http://schemas.microsoft.com/office/drawing/2010/main" val="0"/>
+                        </a:ext>
+                      </a:extLst>
+                    </a:blip>
+                    <a:srcRect/>
+                    <a:stretch>
+                      <a:fillRect/>
+                    </a:stretch>
+                  </pic:blipFill>
+                  <pic:spPr bwMode="auto">
+                    <a:xfrm>
+                      <a:off x="0" y="0"/>
+                      <a:ext cx="2788285" cy="4102704"/>
+                    </a:xfrm>
+                    <a:prstGeom prst="rect">
+                      <a:avLst/>
+                    </a:prstGeom>
+                    <a:noFill/>
+                    <a:ln>
+                      <a:noFill/>
+                    </a:ln>
+                  </pic:spPr>
+                </pic:pic>
+              </a:graphicData>
+            </a:graphic>
+            <wp14:sizeRelH relativeFrom="page">
+              <wp14:pctWidth>0</wp14:pctWidth>
+            </wp14:sizeRelH>
+            <wp14:sizeRelV relativeFrom="page">
+              <wp14:pctHeight>0</wp14:pctHeight>
+            </wp14:sizeRelV>
+          </wp:anchor>
+        </w:drawing>
+      </w:r>
+      <w:r>
+        <w:rPr>
+          <w:rFonts w:ascii="楷体" w:eastAsia="楷体" w:hAnsi="楷体" w:hint="eastAsia"/>
+          <w:b/>
+          <w:bCs/>
+          <w:sz w:val="32"/>
+          <w:szCs w:val="32"/>
+        </w:rPr>
+        <w:t>庆</w:t>
+      </w:r>
+      <w:proofErr w:type="gramStart"/>
       <w:r>
         <w:rPr>
           <w:rFonts w:ascii="楷体" w:eastAsia="楷体" w:hAnsi="楷体"/>
@@ -62,17 +145,50 @@
           <w:sz w:val="32"/>
           <w:szCs w:val="32"/>
         </w:rPr>
-        <w:t>两江四岸核心区常态化展演，</w:t>
-      </w:r>
-      <w:r>
-        <w:rPr>
-          <w:rFonts w:ascii="楷体" w:eastAsia="楷体" w:hAnsi="楷体" w:hint="eastAsia"/>
-          <w:b/>
-          <w:bCs/>
-          <w:sz w:val="32"/>
-          <w:szCs w:val="32"/>
-        </w:rPr>
-        <w:t>背后是无人机飞行工程师陆子祥团队操作。随着低空经济的</w:t>
+        <w:t>两江四岸</w:t>
+      </w:r>
+      <w:proofErr w:type="gramEnd"/>
+      <w:r>
+        <w:rPr>
+          <w:rFonts w:ascii="楷体" w:eastAsia="楷体" w:hAnsi="楷体"/>
+          <w:b/>
+          <w:bCs/>
+          <w:sz w:val="32"/>
+          <w:szCs w:val="32"/>
+        </w:rPr>
+        <w:t>核心区常态化展演，</w:t>
+      </w:r>
+      <w:r>
+        <w:rPr>
+          <w:rFonts w:ascii="楷体" w:eastAsia="楷体" w:hAnsi="楷体" w:hint="eastAsia"/>
+          <w:b/>
+          <w:bCs/>
+          <w:sz w:val="32"/>
+          <w:szCs w:val="32"/>
+        </w:rPr>
+        <w:t>背后是无人机飞行工程师陆子祥团队操作。随着</w:t>
+      </w:r>
+      <w:proofErr w:type="gramStart"/>
+      <w:r>
+        <w:rPr>
+          <w:rFonts w:ascii="楷体" w:eastAsia="楷体" w:hAnsi="楷体" w:hint="eastAsia"/>
+          <w:b/>
+          <w:bCs/>
+          <w:sz w:val="32"/>
+          <w:szCs w:val="32"/>
+        </w:rPr>
+        <w:t>低空经济</w:t>
+      </w:r>
+      <w:proofErr w:type="gramEnd"/>
+      <w:r>
+        <w:rPr>
+          <w:rFonts w:ascii="楷体" w:eastAsia="楷体" w:hAnsi="楷体" w:hint="eastAsia"/>
+          <w:b/>
+          <w:bCs/>
+          <w:sz w:val="32"/>
+          <w:szCs w:val="32"/>
+        </w:rPr>
+        <w:t>的</w:t>
       </w:r>
       <w:r>
         <w:rPr>
@@ -120,44 +236,18 @@
         <w:ind w:firstLineChars="200" w:firstLine="643"/>
         <w:jc w:val="both"/>
         <w:rPr>
-          <w:rFonts w:ascii="楷体" w:eastAsia="楷体" w:hAnsi="楷体" w:hint="eastAsia"/>
-          <w:b/>
-          <w:bCs/>
-          <w:sz w:val="32"/>
-          <w:szCs w:val="32"/>
-        </w:rPr>
-      </w:pPr>
-      <w:r>
-        <w:rPr>
-          <w:rFonts w:ascii="楷体" w:eastAsia="楷体" w:hAnsi="楷体" w:hint="eastAsia"/>
-          <w:b/>
-          <w:bCs/>
-          <w:sz w:val="32"/>
-          <w:szCs w:val="32"/>
-        </w:rPr>
-        <w:t>自2</w:t>
-      </w:r>
-      <w:r>
-        <w:rPr>
           <w:rFonts w:ascii="楷体" w:eastAsia="楷体" w:hAnsi="楷体"/>
           <w:b/>
           <w:bCs/>
           <w:sz w:val="32"/>
           <w:szCs w:val="32"/>
         </w:rPr>
-        <w:t>019年建立新职业信息发布制度以来，</w:t>
-      </w:r>
-      <w:r>
-        <w:rPr>
-          <w:rFonts w:ascii="楷体" w:eastAsia="楷体" w:hAnsi="楷体" w:hint="eastAsia"/>
-          <w:b/>
-          <w:bCs/>
-          <w:sz w:val="32"/>
-          <w:szCs w:val="32"/>
-        </w:rPr>
-        <w:t>人社部</w:t>
-      </w:r>
-      <w:r>
+      </w:pPr>
+    </w:p>
+    <w:p>
+      <w:pPr>
+        <w:ind w:firstLineChars="200" w:firstLine="643"/>
+        <w:jc w:val="both"/>
         <w:rPr>
           <w:rFonts w:ascii="楷体" w:eastAsia="楷体" w:hAnsi="楷体"/>
           <w:b/>
@@ -165,29 +255,12 @@
           <w:sz w:val="32"/>
           <w:szCs w:val="32"/>
         </w:rPr>
-        <w:t>已累计发布了</w:t>
-      </w:r>
-      <w:r>
-        <w:rPr>
-          <w:rFonts w:ascii="楷体" w:eastAsia="楷体" w:hAnsi="楷体" w:hint="eastAsia"/>
-          <w:b/>
-          <w:bCs/>
-          <w:sz w:val="32"/>
-          <w:szCs w:val="32"/>
-        </w:rPr>
-        <w:t>7批</w:t>
-      </w:r>
-      <w:r>
-        <w:rPr>
-          <w:rFonts w:ascii="楷体" w:eastAsia="楷体" w:hAnsi="楷体" w:hint="eastAsia"/>
-          <w:b/>
-          <w:bCs/>
-          <w:sz w:val="32"/>
-          <w:szCs w:val="32"/>
-        </w:rPr>
-        <w:t>共110个</w:t>
-      </w:r>
-      <w:r>
+      </w:pPr>
+    </w:p>
+    <w:p>
+      <w:pPr>
+        <w:ind w:firstLineChars="200" w:firstLine="643"/>
+        <w:jc w:val="both"/>
         <w:rPr>
           <w:rFonts w:ascii="楷体" w:eastAsia="楷体" w:hAnsi="楷体"/>
           <w:b/>
@@ -195,19 +268,12 @@
           <w:sz w:val="32"/>
           <w:szCs w:val="32"/>
         </w:rPr>
-        <w:t>新</w:t>
-      </w:r>
-      <w:r>
-        <w:rPr>
-          <w:rFonts w:ascii="楷体" w:eastAsia="楷体" w:hAnsi="楷体" w:hint="eastAsia"/>
-          <w:b/>
-          <w:bCs/>
-          <w:sz w:val="32"/>
-          <w:szCs w:val="32"/>
-        </w:rPr>
-        <w:t>兴</w:t>
-      </w:r>
-      <w:r>
+      </w:pPr>
+    </w:p>
+    <w:p>
+      <w:pPr>
+        <w:ind w:firstLineChars="200" w:firstLine="643"/>
+        <w:jc w:val="both"/>
         <w:rPr>
           <w:rFonts w:ascii="楷体" w:eastAsia="楷体" w:hAnsi="楷体"/>
           <w:b/>
@@ -215,108 +281,20 @@
           <w:sz w:val="32"/>
           <w:szCs w:val="32"/>
         </w:rPr>
-        <w:t>职业</w:t>
-      </w:r>
-      <w:r>
-        <w:rPr>
-          <w:rFonts w:ascii="楷体" w:eastAsia="楷体" w:hAnsi="楷体" w:hint="eastAsia"/>
-          <w:b/>
-          <w:bCs/>
-          <w:sz w:val="32"/>
-          <w:szCs w:val="32"/>
-        </w:rPr>
-        <w:t>，</w:t>
-      </w:r>
-      <w:r>
-        <w:rPr>
-          <w:rFonts w:ascii="楷体" w:eastAsia="楷体" w:hAnsi="楷体" w:hint="eastAsia"/>
-          <w:b/>
-          <w:bCs/>
-          <w:sz w:val="32"/>
-          <w:szCs w:val="32"/>
-        </w:rPr>
-        <w:t>主要分布在人工智能与数字经济、康养服务、低碳环保与工业技术等领域</w:t>
-      </w:r>
-      <w:r>
-        <w:rPr>
-          <w:rFonts w:ascii="楷体" w:eastAsia="楷体" w:hAnsi="楷体" w:hint="eastAsia"/>
-          <w:b/>
-          <w:bCs/>
-          <w:sz w:val="32"/>
-          <w:szCs w:val="32"/>
-        </w:rPr>
-        <w:t>。新兴职业逐渐兴起，</w:t>
-      </w:r>
-      <w:r>
-        <w:rPr>
-          <w:rFonts w:ascii="楷体" w:eastAsia="楷体" w:hAnsi="楷体" w:hint="eastAsia"/>
-          <w:b/>
-          <w:bCs/>
-          <w:sz w:val="32"/>
-          <w:szCs w:val="32"/>
-        </w:rPr>
-        <w:t>产业结构、地域结构、职业性质、人才结构维度均发生变化，就业结构进入了“动态重组期”</w:t>
-      </w:r>
-      <w:r>
-        <w:rPr>
-          <w:rFonts w:ascii="楷体" w:eastAsia="楷体" w:hAnsi="楷体" w:hint="eastAsia"/>
-          <w:b/>
-          <w:bCs/>
-          <w:sz w:val="32"/>
-          <w:szCs w:val="32"/>
-        </w:rPr>
-        <w:t>。权威数据</w:t>
-      </w:r>
-      <w:r>
-        <w:rPr>
-          <w:rFonts w:ascii="楷体" w:eastAsia="楷体" w:hAnsi="楷体" w:hint="eastAsia"/>
-          <w:b/>
-          <w:bCs/>
-          <w:sz w:val="32"/>
-          <w:szCs w:val="32"/>
-        </w:rPr>
-        <w:t>将作</w:t>
-      </w:r>
-      <w:r>
-        <w:rPr>
-          <w:rFonts w:ascii="楷体" w:eastAsia="楷体" w:hAnsi="楷体" w:hint="eastAsia"/>
-          <w:b/>
-          <w:bCs/>
-          <w:sz w:val="32"/>
-          <w:szCs w:val="32"/>
-        </w:rPr>
-        <w:t>为追光灯，</w:t>
-      </w:r>
-      <w:r>
-        <w:rPr>
-          <w:rFonts w:ascii="楷体" w:eastAsia="楷体" w:hAnsi="楷体"/>
-          <w:b/>
-          <w:bCs/>
-          <w:sz w:val="32"/>
-          <w:szCs w:val="32"/>
-        </w:rPr>
-        <w:t>深入分析新兴职业的发展现状、背后动因及面临的问题，展现这场职业变革</w:t>
-      </w:r>
-      <w:r>
-        <w:rPr>
-          <w:rFonts w:ascii="楷体" w:eastAsia="楷体" w:hAnsi="楷体" w:hint="eastAsia"/>
-          <w:b/>
-          <w:bCs/>
-          <w:sz w:val="32"/>
-          <w:szCs w:val="32"/>
-        </w:rPr>
-        <w:t>的壮阔图景</w:t>
-      </w:r>
-      <w:r>
-        <w:rPr>
-          <w:rFonts w:ascii="楷体" w:eastAsia="楷体" w:hAnsi="楷体"/>
-          <w:b/>
-          <w:bCs/>
-          <w:sz w:val="32"/>
-          <w:szCs w:val="32"/>
-        </w:rPr>
-        <w:t>。</w:t>
-      </w:r>
+      </w:pPr>
+    </w:p>
+    <w:p>
+      <w:pPr>
+        <w:ind w:firstLineChars="200" w:firstLine="643"/>
+        <w:jc w:val="both"/>
+        <w:rPr>
+          <w:rFonts w:ascii="楷体" w:eastAsia="楷体" w:hAnsi="楷体" w:hint="eastAsia"/>
+          <w:b/>
+          <w:bCs/>
+          <w:sz w:val="32"/>
+          <w:szCs w:val="32"/>
+        </w:rPr>
+      </w:pPr>
     </w:p>
     <w:p>
       <w:pPr>

</xml_diff>